<commit_message>
Multi-region merge support (GLOBAL/EU/AU) and updated ingestion scripts
</commit_message>
<xml_diff>
--- a/Mercian_Selector_Architecture_v2.4.docx
+++ b/Mercian_Selector_Architecture_v2.4.docx
@@ -542,14 +542,56 @@
           <w:lang w:val="en-GB"/>
         </w:rPr>
         <w:br/>
-        <w:t>shopify_discover.py queries product and variant metadata via GraphQL, producing products_full.json.</w:t>
+        <w:t xml:space="preserve">shopify_discover.py queries product and variant metadata via </w:t>
+      </w:r>
+      <w:proofErr w:type="spellStart"/>
+      <w:r>
+        <w:rPr>
+          <w:lang w:val="en-GB"/>
+        </w:rPr>
+        <w:t>GraphQL</w:t>
+      </w:r>
+      <w:proofErr w:type="spellEnd"/>
+      <w:r>
+        <w:rPr>
+          <w:lang w:val="en-GB"/>
+        </w:rPr>
+        <w:t xml:space="preserve">, producing </w:t>
+      </w:r>
+      <w:proofErr w:type="spellStart"/>
+      <w:r>
+        <w:rPr>
+          <w:lang w:val="en-GB"/>
+        </w:rPr>
+        <w:t>products_full.json</w:t>
+      </w:r>
+      <w:proofErr w:type="spellEnd"/>
+      <w:r>
+        <w:rPr>
+          <w:lang w:val="en-GB"/>
+        </w:rPr>
+        <w:t>.</w:t>
       </w:r>
       <w:r>
         <w:rPr>
           <w:lang w:val="en-GB"/>
         </w:rPr>
         <w:br/>
-        <w:t>shopify_inventory.py retrieves live stock levels per location, outputting inventory_levels.json.</w:t>
+        <w:t xml:space="preserve">shopify_inventory.py retrieves live stock levels per location, outputting </w:t>
+      </w:r>
+      <w:proofErr w:type="spellStart"/>
+      <w:r>
+        <w:rPr>
+          <w:lang w:val="en-GB"/>
+        </w:rPr>
+        <w:t>inventory_levels.json</w:t>
+      </w:r>
+      <w:proofErr w:type="spellEnd"/>
+      <w:r>
+        <w:rPr>
+          <w:lang w:val="en-GB"/>
+        </w:rPr>
+        <w:t>.</w:t>
       </w:r>
     </w:p>
     <w:p>
@@ -602,7 +644,21 @@
           <w:lang w:val="en-GB"/>
         </w:rPr>
         <w:br/>
-        <w:t>merge_excel.py executes a configuration-driven join of all datasets using sync_map.json.</w:t>
+        <w:t xml:space="preserve">merge_excel.py executes a configuration-driven join of all datasets using </w:t>
+      </w:r>
+      <w:proofErr w:type="spellStart"/>
+      <w:r>
+        <w:rPr>
+          <w:lang w:val="en-GB"/>
+        </w:rPr>
+        <w:t>sync_map.json</w:t>
+      </w:r>
+      <w:proofErr w:type="spellEnd"/>
+      <w:r>
+        <w:rPr>
+          <w:lang w:val="en-GB"/>
+        </w:rPr>
+        <w:t>.</w:t>
       </w:r>
       <w:r>
         <w:rPr>
@@ -654,7 +710,21 @@
           <w:lang w:val="en-GB"/>
         </w:rPr>
         <w:br/>
-        <w:t>The dynamic product_facts capsule is generated from the master Excel file for the requested SKU set.</w:t>
+        <w:t xml:space="preserve">The dynamic </w:t>
+      </w:r>
+      <w:proofErr w:type="spellStart"/>
+      <w:r>
+        <w:rPr>
+          <w:lang w:val="en-GB"/>
+        </w:rPr>
+        <w:t>product_facts</w:t>
+      </w:r>
+      <w:proofErr w:type="spellEnd"/>
+      <w:r>
+        <w:rPr>
+          <w:lang w:val="en-GB"/>
+        </w:rPr>
+        <w:t xml:space="preserve"> capsule is generated from the master Excel file for the requested SKU set.</w:t>
       </w:r>
       <w:r>
         <w:rPr>
@@ -712,7 +782,49 @@
           <w:lang w:val="en-GB"/>
         </w:rPr>
         <w:br/>
-        <w:t>If the AI call fails or validation fails, the deterministic fallback path is triggered, generating safe, compliant text labeled as rationale_source=openai_error.</w:t>
+        <w:t xml:space="preserve">If the AI call fails or validation fails, the deterministic fallback path is triggered, generating safe, compliant text </w:t>
+      </w:r>
+      <w:proofErr w:type="spellStart"/>
+      <w:r>
+        <w:rPr>
+          <w:lang w:val="en-GB"/>
+        </w:rPr>
+        <w:t>labeled</w:t>
+      </w:r>
+      <w:proofErr w:type="spellEnd"/>
+      <w:r>
+        <w:rPr>
+          <w:lang w:val="en-GB"/>
+        </w:rPr>
+        <w:t xml:space="preserve"> as </w:t>
+      </w:r>
+      <w:proofErr w:type="spellStart"/>
+      <w:r>
+        <w:rPr>
+          <w:lang w:val="en-GB"/>
+        </w:rPr>
+        <w:t>rationale_source</w:t>
+      </w:r>
+      <w:proofErr w:type="spellEnd"/>
+      <w:r>
+        <w:rPr>
+          <w:lang w:val="en-GB"/>
+        </w:rPr>
+        <w:t>=</w:t>
+      </w:r>
+      <w:proofErr w:type="spellStart"/>
+      <w:r>
+        <w:rPr>
+          <w:lang w:val="en-GB"/>
+        </w:rPr>
+        <w:t>openai_error</w:t>
+      </w:r>
+      <w:proofErr w:type="spellEnd"/>
+      <w:r>
+        <w:rPr>
+          <w:lang w:val="en-GB"/>
+        </w:rPr>
+        <w:t>.</w:t>
       </w:r>
     </w:p>
     <w:p>
@@ -1014,11 +1126,19 @@
           <w:lang w:val="en-GB"/>
         </w:rPr>
       </w:pPr>
-      <w:r>
-        <w:rPr>
-          <w:lang w:val="en-GB"/>
-        </w:rPr>
-        <w:t>mercian-selector/</w:t>
+      <w:proofErr w:type="spellStart"/>
+      <w:r>
+        <w:rPr>
+          <w:lang w:val="en-GB"/>
+        </w:rPr>
+        <w:t>mercian</w:t>
+      </w:r>
+      <w:proofErr w:type="spellEnd"/>
+      <w:r>
+        <w:rPr>
+          <w:lang w:val="en-GB"/>
+        </w:rPr>
+        <w:t>-selector/</w:t>
       </w:r>
     </w:p>
     <w:p>
@@ -1116,8 +1236,16 @@
         <w:rPr>
           <w:lang w:val="en-GB"/>
         </w:rPr>
-        <w:t>├─ schema_definitions.json</w:t>
-      </w:r>
+        <w:t xml:space="preserve">├─ </w:t>
+      </w:r>
+      <w:proofErr w:type="spellStart"/>
+      <w:r>
+        <w:rPr>
+          <w:lang w:val="en-GB"/>
+        </w:rPr>
+        <w:t>schema_definitions.json</w:t>
+      </w:r>
+      <w:proofErr w:type="spellEnd"/>
     </w:p>
     <w:p>
       <w:pPr>
@@ -1158,8 +1286,16 @@
         <w:rPr>
           <w:lang w:val="en-GB"/>
         </w:rPr>
-        <w:t>│  ├─ sync_map.json</w:t>
-      </w:r>
+        <w:t xml:space="preserve">│  ├─ </w:t>
+      </w:r>
+      <w:proofErr w:type="spellStart"/>
+      <w:r>
+        <w:rPr>
+          <w:lang w:val="en-GB"/>
+        </w:rPr>
+        <w:t>sync_map.json</w:t>
+      </w:r>
+      <w:proofErr w:type="spellEnd"/>
     </w:p>
     <w:p>
       <w:pPr>
@@ -1172,8 +1308,16 @@
         <w:rPr>
           <w:lang w:val="en-GB"/>
         </w:rPr>
-        <w:t>│  └─ capsule_registry.json</w:t>
-      </w:r>
+        <w:t xml:space="preserve">│  └─ </w:t>
+      </w:r>
+      <w:proofErr w:type="spellStart"/>
+      <w:r>
+        <w:rPr>
+          <w:lang w:val="en-GB"/>
+        </w:rPr>
+        <w:t>capsule_registry.json</w:t>
+      </w:r>
+      <w:proofErr w:type="spellEnd"/>
     </w:p>
     <w:p>
       <w:pPr>
@@ -1411,8 +1555,16 @@
         <w:rPr>
           <w:lang w:val="en-GB"/>
         </w:rPr>
-        <w:t>│  └─ products_full.json</w:t>
-      </w:r>
+        <w:t xml:space="preserve">│  └─ </w:t>
+      </w:r>
+      <w:proofErr w:type="spellStart"/>
+      <w:r>
+        <w:rPr>
+          <w:lang w:val="en-GB"/>
+        </w:rPr>
+        <w:t>products_full.json</w:t>
+      </w:r>
+      <w:proofErr w:type="spellEnd"/>
     </w:p>
     <w:p>
       <w:pPr>
@@ -1649,7 +1801,21 @@
         <w:rPr>
           <w:lang w:val="en-GB"/>
         </w:rPr>
-        <w:t>│  └─ product_facts/</w:t>
+        <w:t xml:space="preserve">│  └─ </w:t>
+      </w:r>
+      <w:proofErr w:type="spellStart"/>
+      <w:r>
+        <w:rPr>
+          <w:lang w:val="en-GB"/>
+        </w:rPr>
+        <w:t>product_facts</w:t>
+      </w:r>
+      <w:proofErr w:type="spellEnd"/>
+      <w:r>
+        <w:rPr>
+          <w:lang w:val="en-GB"/>
+        </w:rPr>
+        <w:t>/</w:t>
       </w:r>
     </w:p>
     <w:p>
@@ -1663,8 +1829,16 @@
         <w:rPr>
           <w:lang w:val="en-GB"/>
         </w:rPr>
-        <w:t>│       └─ product_facts_runtime.json</w:t>
-      </w:r>
+        <w:t xml:space="preserve">│       └─ </w:t>
+      </w:r>
+      <w:proofErr w:type="spellStart"/>
+      <w:r>
+        <w:rPr>
+          <w:lang w:val="en-GB"/>
+        </w:rPr>
+        <w:t>product_facts_runtime.json</w:t>
+      </w:r>
+      <w:proofErr w:type="spellEnd"/>
     </w:p>
     <w:p>
       <w:pPr>
@@ -1762,8 +1936,16 @@
         <w:rPr>
           <w:lang w:val="en-GB"/>
         </w:rPr>
-        <w:t>│  ├─ inventory_levels.json</w:t>
-      </w:r>
+        <w:t xml:space="preserve">│  ├─ </w:t>
+      </w:r>
+      <w:proofErr w:type="spellStart"/>
+      <w:r>
+        <w:rPr>
+          <w:lang w:val="en-GB"/>
+        </w:rPr>
+        <w:t>inventory_levels.json</w:t>
+      </w:r>
+      <w:proofErr w:type="spellEnd"/>
     </w:p>
     <w:p>
       <w:pPr>
@@ -2447,7 +2629,34 @@
           <w:lang w:val="en-GB"/>
         </w:rPr>
         <w:br/>
-        <w:t>sync_map.json defines every input/output path and update permission, while capsule_registry.json tracks each capsule’s version, hash, and compatibility tag.</w:t>
+      </w:r>
+      <w:proofErr w:type="spellStart"/>
+      <w:r>
+        <w:rPr>
+          <w:lang w:val="en-GB"/>
+        </w:rPr>
+        <w:t>sync_map.json</w:t>
+      </w:r>
+      <w:proofErr w:type="spellEnd"/>
+      <w:r>
+        <w:rPr>
+          <w:lang w:val="en-GB"/>
+        </w:rPr>
+        <w:t xml:space="preserve"> defines every input/output path and update permission, while </w:t>
+      </w:r>
+      <w:proofErr w:type="spellStart"/>
+      <w:r>
+        <w:rPr>
+          <w:lang w:val="en-GB"/>
+        </w:rPr>
+        <w:t>capsule_registry.json</w:t>
+      </w:r>
+      <w:proofErr w:type="spellEnd"/>
+      <w:r>
+        <w:rPr>
+          <w:lang w:val="en-GB"/>
+        </w:rPr>
+        <w:t xml:space="preserve"> tracks each capsule’s version, hash, and compatibility tag.</w:t>
       </w:r>
       <w:r>
         <w:rPr>
@@ -2554,7 +2763,21 @@
         <w:rPr>
           <w:lang w:val="en-GB"/>
         </w:rPr>
-        <w:t>The .env.example file now documents all supported keys, ensuring parity between local and production environments.</w:t>
+        <w:t>The .</w:t>
+      </w:r>
+      <w:proofErr w:type="spellStart"/>
+      <w:r>
+        <w:rPr>
+          <w:lang w:val="en-GB"/>
+        </w:rPr>
+        <w:t>env.example</w:t>
+      </w:r>
+      <w:proofErr w:type="spellEnd"/>
+      <w:r>
+        <w:rPr>
+          <w:lang w:val="en-GB"/>
+        </w:rPr>
+        <w:t xml:space="preserve"> file now documents all supported keys, ensuring parity between local and production environments.</w:t>
       </w:r>
     </w:p>
     <w:p>
@@ -2575,7 +2798,21 @@
           <w:lang w:val="en-GB"/>
         </w:rPr>
         <w:br/>
-        <w:t>Adjust OpenAI limits: timeout=12 max_tokens=220 temp=0.2 (config defaults).</w:t>
+        <w:t xml:space="preserve">Adjust OpenAI limits: timeout=12 </w:t>
+      </w:r>
+      <w:proofErr w:type="spellStart"/>
+      <w:r>
+        <w:rPr>
+          <w:lang w:val="en-GB"/>
+        </w:rPr>
+        <w:t>max_tokens</w:t>
+      </w:r>
+      <w:proofErr w:type="spellEnd"/>
+      <w:r>
+        <w:rPr>
+          <w:lang w:val="en-GB"/>
+        </w:rPr>
+        <w:t>=220 temp=0.2 (config defaults).</w:t>
       </w:r>
     </w:p>
     <w:p>
@@ -2625,7 +2862,21 @@
         <w:rPr>
           <w:lang w:val="en-GB"/>
         </w:rPr>
-        <w:t>shopify_discover.py — discovers products and variants (GraphQL).</w:t>
+        <w:t>shopify_discover.py — discovers products and variants (</w:t>
+      </w:r>
+      <w:proofErr w:type="spellStart"/>
+      <w:r>
+        <w:rPr>
+          <w:lang w:val="en-GB"/>
+        </w:rPr>
+        <w:t>GraphQL</w:t>
+      </w:r>
+      <w:proofErr w:type="spellEnd"/>
+      <w:r>
+        <w:rPr>
+          <w:lang w:val="en-GB"/>
+        </w:rPr>
+        <w:t>).</w:t>
       </w:r>
     </w:p>
     <w:p>
@@ -2816,7 +3067,35 @@
         <w:rPr>
           <w:lang w:val="en-GB"/>
         </w:rPr>
-        <w:t>adapters.py — defines assemble_capsule_payload(), bridging logic and capsule assembly (input schema: player profile dict; output: payload object with metadata and registry hashes).</w:t>
+        <w:t xml:space="preserve">adapters.py — defines </w:t>
+      </w:r>
+      <w:proofErr w:type="spellStart"/>
+      <w:r>
+        <w:rPr>
+          <w:lang w:val="en-GB"/>
+        </w:rPr>
+        <w:t>assemble_capsule_payload</w:t>
+      </w:r>
+      <w:proofErr w:type="spellEnd"/>
+      <w:r>
+        <w:rPr>
+          <w:lang w:val="en-GB"/>
+        </w:rPr>
+        <w:t xml:space="preserve">(), bridging logic and capsule assembly (input schema: player profile </w:t>
+      </w:r>
+      <w:proofErr w:type="spellStart"/>
+      <w:r>
+        <w:rPr>
+          <w:lang w:val="en-GB"/>
+        </w:rPr>
+        <w:t>dict</w:t>
+      </w:r>
+      <w:proofErr w:type="spellEnd"/>
+      <w:r>
+        <w:rPr>
+          <w:lang w:val="en-GB"/>
+        </w:rPr>
+        <w:t>; output: payload object with metadata and registry hashes).</w:t>
       </w:r>
     </w:p>
     <w:p>
@@ -3250,11 +3529,19 @@
                 <w:lang w:val="en-GB"/>
               </w:rPr>
             </w:pPr>
+            <w:proofErr w:type="spellStart"/>
             <w:r>
               <w:rPr>
                 <w:lang w:val="en-GB"/>
               </w:rPr>
-              <w:t>product_facts/</w:t>
+              <w:t>product_facts</w:t>
+            </w:r>
+            <w:proofErr w:type="spellEnd"/>
+            <w:r>
+              <w:rPr>
+                <w:lang w:val="en-GB"/>
+              </w:rPr>
+              <w:t>/</w:t>
             </w:r>
           </w:p>
         </w:tc>
@@ -3884,14 +4171,42 @@
         <w:rPr>
           <w:lang w:val="en-GB"/>
         </w:rPr>
-        <w:t xml:space="preserve"> is appended to capsule_registry.json.</w:t>
+        <w:t xml:space="preserve"> is appended to </w:t>
+      </w:r>
+      <w:proofErr w:type="spellStart"/>
+      <w:r>
+        <w:rPr>
+          <w:lang w:val="en-GB"/>
+        </w:rPr>
+        <w:t>capsule_registry.json</w:t>
+      </w:r>
+      <w:proofErr w:type="spellEnd"/>
+      <w:r>
+        <w:rPr>
+          <w:lang w:val="en-GB"/>
+        </w:rPr>
+        <w:t>.</w:t>
       </w:r>
       <w:r>
         <w:rPr>
           <w:lang w:val="en-GB"/>
         </w:rPr>
         <w:br/>
-        <w:t>Each capsule is retested under the new model and tagged verified_[model_id].</w:t>
+        <w:t>Each capsule is retested under the new model and tagged verified_[</w:t>
+      </w:r>
+      <w:proofErr w:type="spellStart"/>
+      <w:r>
+        <w:rPr>
+          <w:lang w:val="en-GB"/>
+        </w:rPr>
+        <w:t>model_id</w:t>
+      </w:r>
+      <w:proofErr w:type="spellEnd"/>
+      <w:r>
+        <w:rPr>
+          <w:lang w:val="en-GB"/>
+        </w:rPr>
+        <w:t>].</w:t>
       </w:r>
       <w:r>
         <w:rPr>
@@ -4125,7 +4440,21 @@
         <w:rPr>
           <w:lang w:val="en-GB"/>
         </w:rPr>
-        <w:t>Capsules enable domain-specific scaling across Mercian and AIssess.</w:t>
+        <w:t xml:space="preserve">Capsules enable domain-specific scaling across Mercian and </w:t>
+      </w:r>
+      <w:proofErr w:type="spellStart"/>
+      <w:r>
+        <w:rPr>
+          <w:lang w:val="en-GB"/>
+        </w:rPr>
+        <w:t>AIssess</w:t>
+      </w:r>
+      <w:proofErr w:type="spellEnd"/>
+      <w:r>
+        <w:rPr>
+          <w:lang w:val="en-GB"/>
+        </w:rPr>
+        <w:t>.</w:t>
       </w:r>
     </w:p>
     <w:p>
@@ -4686,7 +5015,21 @@
               <w:rPr>
                 <w:lang w:val="en-GB"/>
               </w:rPr>
-              <w:t>Shared capsule model proven in AIssess deployments.</w:t>
+              <w:t xml:space="preserve">Shared capsule model proven in </w:t>
+            </w:r>
+            <w:proofErr w:type="spellStart"/>
+            <w:r>
+              <w:rPr>
+                <w:lang w:val="en-GB"/>
+              </w:rPr>
+              <w:t>AIssess</w:t>
+            </w:r>
+            <w:proofErr w:type="spellEnd"/>
+            <w:r>
+              <w:rPr>
+                <w:lang w:val="en-GB"/>
+              </w:rPr>
+              <w:t xml:space="preserve"> deployments.</w:t>
             </w:r>
           </w:p>
         </w:tc>
@@ -5356,8 +5699,16 @@
               <w:rPr>
                 <w:lang w:val="en-GB"/>
               </w:rPr>
-              <w:t>Shopify GraphQL</w:t>
+              <w:t xml:space="preserve">Shopify </w:t>
             </w:r>
+            <w:proofErr w:type="spellStart"/>
+            <w:r>
+              <w:rPr>
+                <w:lang w:val="en-GB"/>
+              </w:rPr>
+              <w:t>GraphQL</w:t>
+            </w:r>
+            <w:proofErr w:type="spellEnd"/>
           </w:p>
         </w:tc>
         <w:tc>
@@ -5377,8 +5728,16 @@
               <w:rPr>
                 <w:lang w:val="en-GB"/>
               </w:rPr>
-              <w:t>ingestion/products_full.json</w:t>
+              <w:t>ingestion/</w:t>
             </w:r>
+            <w:proofErr w:type="spellStart"/>
+            <w:r>
+              <w:rPr>
+                <w:lang w:val="en-GB"/>
+              </w:rPr>
+              <w:t>products_full.json</w:t>
+            </w:r>
+            <w:proofErr w:type="spellEnd"/>
           </w:p>
         </w:tc>
       </w:tr>
@@ -5474,8 +5833,16 @@
               <w:rPr>
                 <w:lang w:val="en-GB"/>
               </w:rPr>
-              <w:t>Shopify GraphQL</w:t>
+              <w:t xml:space="preserve">Shopify </w:t>
             </w:r>
+            <w:proofErr w:type="spellStart"/>
+            <w:r>
+              <w:rPr>
+                <w:lang w:val="en-GB"/>
+              </w:rPr>
+              <w:t>GraphQL</w:t>
+            </w:r>
+            <w:proofErr w:type="spellEnd"/>
           </w:p>
         </w:tc>
         <w:tc>
@@ -5495,8 +5862,16 @@
               <w:rPr>
                 <w:lang w:val="en-GB"/>
               </w:rPr>
-              <w:t>outputs/inventory_levels.json</w:t>
+              <w:t>outputs/</w:t>
             </w:r>
+            <w:proofErr w:type="spellStart"/>
+            <w:r>
+              <w:rPr>
+                <w:lang w:val="en-GB"/>
+              </w:rPr>
+              <w:t>inventory_levels.json</w:t>
+            </w:r>
+            <w:proofErr w:type="spellEnd"/>
           </w:p>
         </w:tc>
       </w:tr>
@@ -5580,12 +5955,14 @@
                 <w:lang w:val="en-GB"/>
               </w:rPr>
             </w:pPr>
+            <w:proofErr w:type="spellStart"/>
             <w:r>
               <w:rPr>
                 <w:lang w:val="en-GB"/>
               </w:rPr>
               <w:t>inventory_levels.json</w:t>
             </w:r>
+            <w:proofErr w:type="spellEnd"/>
           </w:p>
         </w:tc>
         <w:tc>
@@ -6513,8 +6890,16 @@
               <w:rPr>
                 <w:lang w:val="en-GB"/>
               </w:rPr>
-              <w:t>config/sync_map.json</w:t>
+              <w:t>config/</w:t>
             </w:r>
+            <w:proofErr w:type="spellStart"/>
+            <w:r>
+              <w:rPr>
+                <w:lang w:val="en-GB"/>
+              </w:rPr>
+              <w:t>sync_map.json</w:t>
+            </w:r>
+            <w:proofErr w:type="spellEnd"/>
           </w:p>
         </w:tc>
         <w:tc>
@@ -6602,8 +6987,16 @@
               <w:rPr>
                 <w:lang w:val="en-GB"/>
               </w:rPr>
-              <w:t>config/capsule_registry.json</w:t>
+              <w:t>config/</w:t>
             </w:r>
+            <w:proofErr w:type="spellStart"/>
+            <w:r>
+              <w:rPr>
+                <w:lang w:val="en-GB"/>
+              </w:rPr>
+              <w:t>capsule_registry.json</w:t>
+            </w:r>
+            <w:proofErr w:type="spellEnd"/>
           </w:p>
         </w:tc>
         <w:tc>
@@ -7357,7 +7750,21 @@
               <w:rPr>
                 <w:lang w:val="en-GB"/>
               </w:rPr>
-              <w:t>Summary line [timestamp, matched, notmatched]</w:t>
+              <w:t xml:space="preserve">Summary line [timestamp, matched, </w:t>
+            </w:r>
+            <w:proofErr w:type="spellStart"/>
+            <w:r>
+              <w:rPr>
+                <w:lang w:val="en-GB"/>
+              </w:rPr>
+              <w:t>notmatched</w:t>
+            </w:r>
+            <w:proofErr w:type="spellEnd"/>
+            <w:r>
+              <w:rPr>
+                <w:lang w:val="en-GB"/>
+              </w:rPr>
+              <w:t>]</w:t>
             </w:r>
           </w:p>
         </w:tc>
@@ -8139,7 +8546,21 @@
               <w:rPr>
                 <w:lang w:val="en-GB"/>
               </w:rPr>
-              <w:t>Centralised paths via sync_map.json; established No-Guesswork Rule.</w:t>
+              <w:t xml:space="preserve">Centralised paths via </w:t>
+            </w:r>
+            <w:proofErr w:type="spellStart"/>
+            <w:r>
+              <w:rPr>
+                <w:lang w:val="en-GB"/>
+              </w:rPr>
+              <w:t>sync_map.json</w:t>
+            </w:r>
+            <w:proofErr w:type="spellEnd"/>
+            <w:r>
+              <w:rPr>
+                <w:lang w:val="en-GB"/>
+              </w:rPr>
+              <w:t>; established No-Guesswork Rule.</w:t>
             </w:r>
           </w:p>
         </w:tc>
@@ -8413,7 +8834,21 @@
               <w:rPr>
                 <w:lang w:val="en-GB"/>
               </w:rPr>
-              <w:t>Render parity achieved; rationale concat bug fixed; config-drift controls added; manifest cleaned; audit and model-registry synchronisation established.</w:t>
+              <w:t xml:space="preserve">Render parity achieved; rationale </w:t>
+            </w:r>
+            <w:proofErr w:type="spellStart"/>
+            <w:r>
+              <w:rPr>
+                <w:lang w:val="en-GB"/>
+              </w:rPr>
+              <w:t>concat</w:t>
+            </w:r>
+            <w:proofErr w:type="spellEnd"/>
+            <w:r>
+              <w:rPr>
+                <w:lang w:val="en-GB"/>
+              </w:rPr>
+              <w:t xml:space="preserve"> bug fixed; config-drift controls added; manifest cleaned; audit and model-registry synchronisation established.</w:t>
             </w:r>
           </w:p>
         </w:tc>
@@ -8593,7 +9028,21 @@
         <w:rPr>
           <w:lang w:val="en-GB"/>
         </w:rPr>
-        <w:t xml:space="preserve"> gpt-4o-mini, timeout 12 s, max_tokens 220, temperature 0.2.</w:t>
+        <w:t xml:space="preserve"> gpt-4o-mini, timeout 12 s, </w:t>
+      </w:r>
+      <w:proofErr w:type="spellStart"/>
+      <w:r>
+        <w:rPr>
+          <w:lang w:val="en-GB"/>
+        </w:rPr>
+        <w:t>max_tokens</w:t>
+      </w:r>
+      <w:proofErr w:type="spellEnd"/>
+      <w:r>
+        <w:rPr>
+          <w:lang w:val="en-GB"/>
+        </w:rPr>
+        <w:t xml:space="preserve"> 220, temperature 0.2.</w:t>
       </w:r>
     </w:p>
     <w:p>
@@ -8768,7 +9217,21 @@
         <w:rPr>
           <w:lang w:val="en-GB"/>
         </w:rPr>
-        <w:t xml:space="preserve"> Audit flag rationale_integrity=pass appended to rationale_audit.csv.</w:t>
+        <w:t xml:space="preserve"> Audit flag </w:t>
+      </w:r>
+      <w:proofErr w:type="spellStart"/>
+      <w:r>
+        <w:rPr>
+          <w:lang w:val="en-GB"/>
+        </w:rPr>
+        <w:t>rationale_integrity</w:t>
+      </w:r>
+      <w:proofErr w:type="spellEnd"/>
+      <w:r>
+        <w:rPr>
+          <w:lang w:val="en-GB"/>
+        </w:rPr>
+        <w:t>=pass appended to rationale_audit.csv.</w:t>
       </w:r>
     </w:p>
     <w:p>
@@ -10338,7 +10801,21 @@
         <w:rPr>
           <w:lang w:val="en-GB"/>
         </w:rPr>
-        <w:t>Implement log_effective_settings() in config.py to emit a configuration snapshot at startup.</w:t>
+        <w:t xml:space="preserve">Implement </w:t>
+      </w:r>
+      <w:proofErr w:type="spellStart"/>
+      <w:r>
+        <w:rPr>
+          <w:lang w:val="en-GB"/>
+        </w:rPr>
+        <w:t>log_effective_settings</w:t>
+      </w:r>
+      <w:proofErr w:type="spellEnd"/>
+      <w:r>
+        <w:rPr>
+          <w:lang w:val="en-GB"/>
+        </w:rPr>
+        <w:t>() in config.py to emit a configuration snapshot at startup.</w:t>
       </w:r>
     </w:p>
     <w:p>
@@ -10356,7 +10833,21 @@
         <w:rPr>
           <w:lang w:val="en-GB"/>
         </w:rPr>
-        <w:t>Append a config_hash to each audit row for verifiable lineage.</w:t>
+        <w:t xml:space="preserve">Append a </w:t>
+      </w:r>
+      <w:proofErr w:type="spellStart"/>
+      <w:r>
+        <w:rPr>
+          <w:lang w:val="en-GB"/>
+        </w:rPr>
+        <w:t>config_hash</w:t>
+      </w:r>
+      <w:proofErr w:type="spellEnd"/>
+      <w:r>
+        <w:rPr>
+          <w:lang w:val="en-GB"/>
+        </w:rPr>
+        <w:t xml:space="preserve"> to each audit row for verifiable lineage.</w:t>
       </w:r>
     </w:p>
     <w:p>
@@ -10430,7 +10921,21 @@
           <w:lang w:val="en-GB"/>
         </w:rPr>
         <w:br/>
-        <w:t>It formalises config.py’s role as a critical audit element without altering current runtime logic.</w:t>
+        <w:t xml:space="preserve">It formalises </w:t>
+      </w:r>
+      <w:proofErr w:type="spellStart"/>
+      <w:r>
+        <w:rPr>
+          <w:lang w:val="en-GB"/>
+        </w:rPr>
+        <w:t>config.py’s</w:t>
+      </w:r>
+      <w:proofErr w:type="spellEnd"/>
+      <w:r>
+        <w:rPr>
+          <w:lang w:val="en-GB"/>
+        </w:rPr>
+        <w:t xml:space="preserve"> role as a critical audit element without altering current runtime logic.</w:t>
       </w:r>
       <w:r>
         <w:rPr>
@@ -10443,6 +10948,7 @@
     <w:p>
       <w:pPr>
         <w:rPr>
+          <w:rFonts w:hint="eastAsia"/>
           <w:b/>
           <w:bCs/>
           <w:lang w:val="en-GB"/>
@@ -10460,6 +10966,7 @@
     <w:p>
       <w:pPr>
         <w:rPr>
+          <w:rFonts w:hint="eastAsia"/>
           <w:lang w:val="en-GB"/>
         </w:rPr>
       </w:pPr>
@@ -10482,6 +10989,7 @@
     <w:p>
       <w:pPr>
         <w:rPr>
+          <w:rFonts w:hint="eastAsia"/>
           <w:lang w:val="en-GB"/>
         </w:rPr>
       </w:pPr>
@@ -10501,6 +11009,7 @@
           <w:numId w:val="47"/>
         </w:numPr>
         <w:rPr>
+          <w:rFonts w:hint="eastAsia"/>
           <w:lang w:val="en-GB"/>
         </w:rPr>
       </w:pPr>
@@ -10518,14 +11027,29 @@
           <w:numId w:val="47"/>
         </w:numPr>
         <w:rPr>
-          <w:lang w:val="en-GB"/>
-        </w:rPr>
-      </w:pPr>
-      <w:r>
-        <w:rPr>
-          <w:lang w:val="en-GB"/>
-        </w:rPr>
-        <w:t>HTML: &lt;body&gt; content only, wrapped in .mercian-selector.</w:t>
+          <w:rFonts w:hint="eastAsia"/>
+          <w:lang w:val="en-GB"/>
+        </w:rPr>
+      </w:pPr>
+      <w:r>
+        <w:rPr>
+          <w:lang w:val="en-GB"/>
+        </w:rPr>
+        <w:t>HTML: &lt;body&gt; content only, wrapped in .</w:t>
+      </w:r>
+      <w:proofErr w:type="spellStart"/>
+      <w:r>
+        <w:rPr>
+          <w:lang w:val="en-GB"/>
+        </w:rPr>
+        <w:t>mercian</w:t>
+      </w:r>
+      <w:proofErr w:type="spellEnd"/>
+      <w:r>
+        <w:rPr>
+          <w:lang w:val="en-GB"/>
+        </w:rPr>
+        <w:t>-selector.</w:t>
       </w:r>
     </w:p>
     <w:p>
@@ -10535,14 +11059,29 @@
           <w:numId w:val="47"/>
         </w:numPr>
         <w:rPr>
-          <w:lang w:val="en-GB"/>
-        </w:rPr>
-      </w:pPr>
-      <w:r>
-        <w:rPr>
-          <w:lang w:val="en-GB"/>
-        </w:rPr>
-        <w:t>CSS: inline &lt;style&gt; block scoped to .mercian-selector.</w:t>
+          <w:rFonts w:hint="eastAsia"/>
+          <w:lang w:val="en-GB"/>
+        </w:rPr>
+      </w:pPr>
+      <w:r>
+        <w:rPr>
+          <w:lang w:val="en-GB"/>
+        </w:rPr>
+        <w:t>CSS: inline &lt;style&gt; block scoped to .</w:t>
+      </w:r>
+      <w:proofErr w:type="spellStart"/>
+      <w:r>
+        <w:rPr>
+          <w:lang w:val="en-GB"/>
+        </w:rPr>
+        <w:t>mercian</w:t>
+      </w:r>
+      <w:proofErr w:type="spellEnd"/>
+      <w:r>
+        <w:rPr>
+          <w:lang w:val="en-GB"/>
+        </w:rPr>
+        <w:t>-selector.</w:t>
       </w:r>
     </w:p>
     <w:p>
@@ -10552,6 +11091,7 @@
           <w:numId w:val="47"/>
         </w:numPr>
         <w:rPr>
+          <w:rFonts w:hint="eastAsia"/>
           <w:lang w:val="en-GB"/>
         </w:rPr>
       </w:pPr>
@@ -10569,6 +11109,7 @@
           <w:numId w:val="47"/>
         </w:numPr>
         <w:rPr>
+          <w:rFonts w:hint="eastAsia"/>
           <w:lang w:val="en-GB"/>
         </w:rPr>
       </w:pPr>
@@ -10586,6 +11127,7 @@
           <w:numId w:val="47"/>
         </w:numPr>
         <w:rPr>
+          <w:rFonts w:hint="eastAsia"/>
           <w:lang w:val="en-GB"/>
         </w:rPr>
       </w:pPr>
@@ -10603,6 +11145,7 @@
           <w:numId w:val="47"/>
         </w:numPr>
         <w:rPr>
+          <w:rFonts w:hint="eastAsia"/>
           <w:lang w:val="en-GB"/>
         </w:rPr>
       </w:pPr>
@@ -10620,6 +11163,7 @@
           <w:numId w:val="47"/>
         </w:numPr>
         <w:rPr>
+          <w:rFonts w:hint="eastAsia"/>
           <w:lang w:val="en-GB"/>
         </w:rPr>
       </w:pPr>
@@ -10637,6 +11181,7 @@
           <w:numId w:val="47"/>
         </w:numPr>
         <w:rPr>
+          <w:rFonts w:hint="eastAsia"/>
           <w:lang w:val="en-GB"/>
         </w:rPr>
       </w:pPr>
@@ -10650,6 +11195,7 @@
     <w:p>
       <w:pPr>
         <w:rPr>
+          <w:rFonts w:hint="eastAsia"/>
           <w:lang w:val="en-GB"/>
         </w:rPr>
       </w:pPr>
@@ -10669,6 +11215,7 @@
           <w:numId w:val="48"/>
         </w:numPr>
         <w:rPr>
+          <w:rFonts w:hint="eastAsia"/>
           <w:lang w:val="en-GB"/>
         </w:rPr>
       </w:pPr>
@@ -10686,6 +11233,7 @@
           <w:numId w:val="48"/>
         </w:numPr>
         <w:rPr>
+          <w:rFonts w:hint="eastAsia"/>
           <w:lang w:val="en-GB"/>
         </w:rPr>
       </w:pPr>
@@ -10703,6 +11251,7 @@
           <w:numId w:val="48"/>
         </w:numPr>
         <w:rPr>
+          <w:rFonts w:hint="eastAsia"/>
           <w:lang w:val="en-GB"/>
         </w:rPr>
       </w:pPr>
@@ -10720,6 +11269,7 @@
           <w:numId w:val="48"/>
         </w:numPr>
         <w:rPr>
+          <w:rFonts w:hint="eastAsia"/>
           <w:lang w:val="en-GB"/>
         </w:rPr>
       </w:pPr>
@@ -10737,6 +11287,7 @@
           <w:numId w:val="48"/>
         </w:numPr>
         <w:rPr>
+          <w:rFonts w:hint="eastAsia"/>
           <w:lang w:val="en-GB"/>
         </w:rPr>
       </w:pPr>
@@ -10750,6 +11301,7 @@
     <w:p>
       <w:pPr>
         <w:rPr>
+          <w:rFonts w:hint="eastAsia"/>
           <w:lang w:val="en-GB"/>
         </w:rPr>
       </w:pPr>
@@ -10770,6 +11322,7 @@
           <w:numId w:val="49"/>
         </w:numPr>
         <w:rPr>
+          <w:rFonts w:hint="eastAsia"/>
           <w:lang w:val="en-GB"/>
         </w:rPr>
       </w:pPr>
@@ -10787,6 +11340,7 @@
           <w:numId w:val="49"/>
         </w:numPr>
         <w:rPr>
+          <w:rFonts w:hint="eastAsia"/>
           <w:lang w:val="en-GB"/>
         </w:rPr>
       </w:pPr>
@@ -10804,6 +11358,7 @@
           <w:numId w:val="49"/>
         </w:numPr>
         <w:rPr>
+          <w:rFonts w:hint="eastAsia"/>
           <w:lang w:val="en-GB"/>
         </w:rPr>
       </w:pPr>
@@ -10821,14 +11376,29 @@
           <w:numId w:val="49"/>
         </w:numPr>
         <w:rPr>
-          <w:lang w:val="en-GB"/>
-        </w:rPr>
-      </w:pPr>
-      <w:r>
-        <w:rPr>
-          <w:lang w:val="en-GB"/>
-        </w:rPr>
-        <w:t>Optional meta tag &lt;meta name="robots" content="noindex,nofollow"&gt; for visibility control.</w:t>
+          <w:rFonts w:hint="eastAsia"/>
+          <w:lang w:val="en-GB"/>
+        </w:rPr>
+      </w:pPr>
+      <w:r>
+        <w:rPr>
+          <w:lang w:val="en-GB"/>
+        </w:rPr>
+        <w:t>Optional meta tag &lt;meta name="robots" content="</w:t>
+      </w:r>
+      <w:proofErr w:type="spellStart"/>
+      <w:r>
+        <w:rPr>
+          <w:lang w:val="en-GB"/>
+        </w:rPr>
+        <w:t>noindex,nofollow</w:t>
+      </w:r>
+      <w:proofErr w:type="spellEnd"/>
+      <w:r>
+        <w:rPr>
+          <w:lang w:val="en-GB"/>
+        </w:rPr>
+        <w:t>"&gt; for visibility control.</w:t>
       </w:r>
     </w:p>
     <w:p>
@@ -17884,6 +18454,7 @@
   <w:style w:type="character" w:default="1" w:styleId="DefaultParagraphFont">
     <w:name w:val="Default Paragraph Font"/>
     <w:uiPriority w:val="1"/>
+    <w:semiHidden/>
     <w:unhideWhenUsed/>
   </w:style>
   <w:style w:type="table" w:default="1" w:styleId="TableNormal">

</xml_diff>